<commit_message>
add all recettes themes
</commit_message>
<xml_diff>
--- a/ressources/200_ratatouille/content/200_ratatouille_content.docx
+++ b/ressources/200_ratatouille/content/200_ratatouille_content.docx
@@ -3,21 +3,12 @@
 <w:document xmlns:wpc="http://schemas.microsoft.com/office/word/2010/wordprocessingCanvas" xmlns:cx="http://schemas.microsoft.com/office/drawing/2014/chartex" xmlns:cx1="http://schemas.microsoft.com/office/drawing/2015/9/8/chartex" xmlns:cx2="http://schemas.microsoft.com/office/drawing/2015/10/21/chartex" xmlns:cx3="http://schemas.microsoft.com/office/drawing/2016/5/9/chartex" xmlns:cx4="http://schemas.microsoft.com/office/drawing/2016/5/10/chartex" xmlns:cx5="http://schemas.microsoft.com/office/drawing/2016/5/11/chartex" xmlns:cx6="http://schemas.microsoft.com/office/drawing/2016/5/12/chartex" xmlns:cx7="http://schemas.microsoft.com/office/drawing/2016/5/13/chartex" xmlns:cx8="http://schemas.microsoft.com/office/drawing/2016/5/14/chartex" xmlns:mc="http://schemas.openxmlformats.org/markup-compatibility/2006" xmlns:aink="http://schemas.microsoft.com/office/drawing/2016/ink" xmlns:am3d="http://schemas.microsoft.com/office/drawing/2017/model3d" xmlns:o="urn:schemas-microsoft-com:office:office" xmlns:r="http://schemas.openxmlformats.org/officeDocument/2006/relationships" xmlns:m="http://schemas.openxmlformats.org/officeDocument/2006/math" xmlns:v="urn:schemas-microsoft-com:vml" xmlns:wp14="http://schemas.microsoft.com/office/word/2010/wordprocessingDrawing" xmlns:wp="http://schemas.openxmlformats.org/drawingml/2006/wordprocessingDrawing" xmlns:w10="urn:schemas-microsoft-com:office:word" xmlns:w="http://schemas.openxmlformats.org/wordprocessingml/2006/main" xmlns:w14="http://schemas.microsoft.com/office/word/2010/wordml" xmlns:w15="http://schemas.microsoft.com/office/word/2012/wordml" xmlns:w16cid="http://schemas.microsoft.com/office/word/2016/wordml/cid" xmlns:w16se="http://schemas.microsoft.com/office/word/2015/wordml/symex" xmlns:wpg="http://schemas.microsoft.com/office/word/2010/wordprocessingGroup" xmlns:wpi="http://schemas.microsoft.com/office/word/2010/wordprocessingInk" xmlns:wne="http://schemas.microsoft.com/office/word/2006/wordml" xmlns:wps="http://schemas.microsoft.com/office/word/2010/wordprocessingShape" mc:Ignorable="w14 w15 w16se w16cid wp14">
   <w:body>
     <w:p>
-      <w:proofErr w:type="spellStart"/>
       <w:r>
         <w:rPr>
           <w:b/>
           <w:u w:val="single"/>
         </w:rPr>
-        <w:t>Title</w:t>
-      </w:r>
-      <w:proofErr w:type="spellEnd"/>
-      <w:r>
-        <w:rPr>
-          <w:b/>
-          <w:u w:val="single"/>
-        </w:rPr>
-        <w:t xml:space="preserve"> </w:t>
+        <w:t xml:space="preserve">Title </w:t>
       </w:r>
       <w:r>
         <w:t xml:space="preserve">: </w:t>
@@ -108,7 +99,14 @@
           <w:b/>
           <w:color w:val="14AEC9" w:themeColor="accent4"/>
         </w:rPr>
-        <w:t>H2 : Informe-toi sur le dessin animé Ratatouille</w:t>
+        <w:t xml:space="preserve">H2 : </w:t>
+      </w:r>
+      <w:r>
+        <w:rPr>
+          <w:b/>
+          <w:color w:val="14AEC9" w:themeColor="accent4"/>
+        </w:rPr>
+        <w:t>Quand le cinéma inspire la cuisine</w:t>
       </w:r>
     </w:p>
     <w:p>
@@ -1667,36 +1665,6 @@
       <w:r>
         <w:t xml:space="preserve"> vigilasse,</w:t>
       </w:r>
-    </w:p>
-    <w:p>
-      <w:pPr>
-        <w:pBdr>
-          <w:bottom w:val="single" w:sz="12" w:space="1" w:color="auto"/>
-        </w:pBdr>
-      </w:pPr>
-    </w:p>
-    <w:p>
-      <w:r>
-        <w:rPr>
-          <w:b/>
-          <w:u w:val="single"/>
-        </w:rPr>
-        <w:t xml:space="preserve">Texte </w:t>
-      </w:r>
-      <w:proofErr w:type="spellStart"/>
-      <w:r>
-        <w:rPr>
-          <w:b/>
-          <w:u w:val="single"/>
-        </w:rPr>
-        <w:t>Footer</w:t>
-      </w:r>
-      <w:proofErr w:type="spellEnd"/>
-      <w:r>
-        <w:t xml:space="preserve"> : </w:t>
-      </w:r>
-    </w:p>
-    <w:p>
       <w:bookmarkStart w:id="0" w:name="_GoBack"/>
       <w:bookmarkEnd w:id="0"/>
     </w:p>
@@ -1733,14 +1701,14 @@
         <v:path o:extrusionok="f" gradientshapeok="t" o:connecttype="rect"/>
         <o:lock v:ext="edit" aspectratio="t"/>
       </v:shapetype>
-      <v:shape id="_x0000_i1100" type="#_x0000_t75" style="width:21pt;height:17.25pt" o:bullet="t">
+      <v:shape id="_x0000_i1124" type="#_x0000_t75" style="width:20.95pt;height:17.6pt" o:bullet="t">
         <v:imagedata r:id="rId1" o:title="petit-chevron-2381143"/>
       </v:shape>
     </w:pict>
   </w:numPicBullet>
   <w:numPicBullet w:numPicBulletId="1">
     <w:pict>
-      <v:shape id="_x0000_i1101" type="#_x0000_t75" style="width:205.5pt;height:129pt" o:bullet="t">
+      <v:shape id="_x0000_i1125" type="#_x0000_t75" style="width:205.1pt;height:128.95pt" o:bullet="t">
         <v:imagedata r:id="rId2" o:title="logo easy's"/>
       </v:shape>
     </w:pict>

</xml_diff>